<commit_message>
Ajuste de classes e do script bd
</commit_message>
<xml_diff>
--- a/Documents/DRS_LES_2_2019.docx
+++ b/Documents/DRS_LES_2_2019.docx
@@ -4,7 +4,6 @@
   <w:body>
     <w:p>
       <w:pPr>
-        <w:jc w:val="center"/>
         <w:rPr>
           <w:color w:val="999999"/>
           <w:sz w:val="72"/>
@@ -752,13 +751,8 @@
                 <w:szCs w:val="20"/>
               </w:rPr>
             </w:pPr>
-            <w:r>
-              <w:rPr>
-                <w:sz w:val="20"/>
-                <w:szCs w:val="20"/>
-              </w:rPr>
-              <w:t xml:space="preserve">Alan de Almeida e </w:t>
-            </w:r>
+            <w:bookmarkStart w:id="0" w:name="_GoBack"/>
+            <w:bookmarkEnd w:id="0"/>
             <w:r>
               <w:rPr>
                 <w:sz w:val="20"/>
@@ -770,10 +764,7 @@
         </w:tc>
       </w:tr>
     </w:tbl>
-    <w:p>
-      <w:bookmarkStart w:id="0" w:name="_GoBack"/>
-      <w:bookmarkEnd w:id="0"/>
-    </w:p>
+    <w:p/>
     <w:p/>
     <w:p>
       <w:pPr>
@@ -9286,7 +9277,7 @@
       </w:pPr>
     </w:pPrDefault>
   </w:docDefaults>
-  <w:latentStyles w:defLockedState="0" w:defUIPriority="99" w:defSemiHidden="0" w:defUnhideWhenUsed="0" w:defQFormat="0" w:count="376">
+  <w:latentStyles w:defLockedState="0" w:defUIPriority="99" w:defSemiHidden="0" w:defUnhideWhenUsed="0" w:defQFormat="0" w:count="377">
     <w:lsdException w:name="Normal" w:uiPriority="0" w:qFormat="1"/>
     <w:lsdException w:name="heading 1" w:uiPriority="9" w:qFormat="1"/>
     <w:lsdException w:name="heading 2" w:semiHidden="1" w:uiPriority="9" w:unhideWhenUsed="1" w:qFormat="1"/>
@@ -9434,11 +9425,12 @@
     <w:lsdException w:name="Table Contemporary" w:semiHidden="1" w:unhideWhenUsed="1"/>
     <w:lsdException w:name="Table Elegant" w:semiHidden="1" w:unhideWhenUsed="1"/>
     <w:lsdException w:name="Table Professional" w:semiHidden="1" w:unhideWhenUsed="1"/>
+    <w:lsdException w:name="Table Subtle 1" w:semiHidden="1" w:unhideWhenUsed="1"/>
     <w:lsdException w:name="Table Subtle 2" w:semiHidden="1" w:unhideWhenUsed="1"/>
     <w:lsdException w:name="Table Web 1" w:semiHidden="1" w:unhideWhenUsed="1"/>
+    <w:lsdException w:name="Table Web 2" w:semiHidden="1" w:unhideWhenUsed="1"/>
     <w:lsdException w:name="Balloon Text" w:semiHidden="1" w:unhideWhenUsed="1"/>
     <w:lsdException w:name="Table Grid" w:uiPriority="39"/>
-    <w:lsdException w:name="Table Theme" w:semiHidden="1" w:unhideWhenUsed="1"/>
     <w:lsdException w:name="Placeholder Text" w:semiHidden="1"/>
     <w:lsdException w:name="No Spacing" w:uiPriority="1" w:qFormat="1"/>
     <w:lsdException w:name="Light Shading" w:uiPriority="60"/>
@@ -9659,6 +9651,7 @@
     <w:lsdException w:name="Hashtag" w:semiHidden="1" w:unhideWhenUsed="1"/>
     <w:lsdException w:name="Unresolved Mention" w:semiHidden="1" w:unhideWhenUsed="1"/>
     <w:lsdException w:name="Smart Link" w:semiHidden="1" w:unhideWhenUsed="1"/>
+    <w:lsdException w:name="Smart Link Error" w:semiHidden="1" w:unhideWhenUsed="1"/>
   </w:latentStyles>
   <w:style w:type="paragraph" w:default="1" w:styleId="Normal">
     <w:name w:val="Normal"/>

</xml_diff>